<commit_message>
added an additional link for brians talk and slight clarification of presentation rubric
</commit_message>
<xml_diff>
--- a/courses/ui-for-pl/presentation-rubric.docx
+++ b/courses/ui-for-pl/presentation-rubric.docx
@@ -31,9 +31,9 @@
         <w:bidi w:val="0"/>
         <w:jc w:val="left"/>
         <w:rPr>
-          <w:b/>
-          <w:b/>
-          <w:bCs/>
+          <w:b w:val="false"/>
+          <w:b w:val="false"/>
+          <w:bCs w:val="false"/>
           <w:sz w:val="30"/>
           <w:szCs w:val="30"/>
         </w:rPr>
@@ -57,26 +57,28 @@
           <w:b w:val="false"/>
           <w:b w:val="false"/>
           <w:bCs w:val="false"/>
-        </w:rPr>
-      </w:pPr>
-      <w:r>
-        <w:rPr>
-          <w:b/>
-          <w:bCs/>
           <w:sz w:val="30"/>
           <w:szCs w:val="30"/>
         </w:rPr>
-      </w:r>
-    </w:p>
-    <w:p>
-      <w:pPr>
-        <w:pStyle w:val="Normal"/>
-        <w:bidi w:val="0"/>
-        <w:jc w:val="left"/>
-        <w:rPr>
-          <w:b/>
-          <w:b/>
-          <w:bCs/>
+      </w:pPr>
+      <w:r>
+        <w:rPr>
+          <w:b w:val="false"/>
+          <w:bCs w:val="false"/>
+          <w:sz w:val="30"/>
+          <w:szCs w:val="30"/>
+        </w:rPr>
+      </w:r>
+    </w:p>
+    <w:p>
+      <w:pPr>
+        <w:pStyle w:val="Normal"/>
+        <w:bidi w:val="0"/>
+        <w:jc w:val="left"/>
+        <w:rPr>
+          <w:b w:val="false"/>
+          <w:b w:val="false"/>
+          <w:bCs w:val="false"/>
           <w:sz w:val="24"/>
           <w:szCs w:val="24"/>
         </w:rPr>
@@ -100,26 +102,28 @@
           <w:b w:val="false"/>
           <w:b w:val="false"/>
           <w:bCs w:val="false"/>
-        </w:rPr>
-      </w:pPr>
-      <w:r>
-        <w:rPr>
-          <w:b/>
-          <w:bCs/>
           <w:sz w:val="24"/>
           <w:szCs w:val="24"/>
         </w:rPr>
-      </w:r>
-    </w:p>
-    <w:p>
-      <w:pPr>
-        <w:pStyle w:val="Normal"/>
-        <w:bidi w:val="0"/>
-        <w:jc w:val="left"/>
-        <w:rPr>
-          <w:b/>
-          <w:b/>
-          <w:bCs/>
+      </w:pPr>
+      <w:r>
+        <w:rPr>
+          <w:b w:val="false"/>
+          <w:bCs w:val="false"/>
+          <w:sz w:val="24"/>
+          <w:szCs w:val="24"/>
+        </w:rPr>
+      </w:r>
+    </w:p>
+    <w:p>
+      <w:pPr>
+        <w:pStyle w:val="Normal"/>
+        <w:bidi w:val="0"/>
+        <w:jc w:val="left"/>
+        <w:rPr>
+          <w:b w:val="false"/>
+          <w:b w:val="false"/>
+          <w:bCs w:val="false"/>
           <w:sz w:val="24"/>
           <w:szCs w:val="24"/>
         </w:rPr>
@@ -1007,23 +1011,7 @@
               <w:pStyle w:val="TableContents"/>
               <w:bidi w:val="0"/>
               <w:jc w:val="left"/>
-              <w:rPr>
-                <w:rFonts w:ascii="Liberation Serif" w:hAnsi="Liberation Serif"/>
-                <w:b w:val="false"/>
-                <w:b w:val="false"/>
-                <w:bCs w:val="false"/>
-                <w:i w:val="false"/>
-                <w:i w:val="false"/>
-                <w:iCs w:val="false"/>
-                <w:strike w:val="false"/>
-                <w:dstrike w:val="false"/>
-                <w:outline w:val="false"/>
-                <w:shadow w:val="false"/>
-                <w:color w:val="000000"/>
-                <w:sz w:val="24"/>
-                <w:szCs w:val="24"/>
-                <w:u w:val="none"/>
-              </w:rPr>
+              <w:rPr/>
             </w:pPr>
             <w:r>
               <w:rPr>
@@ -1057,7 +1045,41 @@
                 <w:szCs w:val="24"/>
                 <w:u w:val="none"/>
               </w:rPr>
-              <w:t>he discussion for each paper summarizes the key ideas and results.</w:t>
+              <w:t>he o</w:t>
+            </w:r>
+            <w:r>
+              <w:rPr>
+                <w:b w:val="false"/>
+                <w:bCs w:val="false"/>
+                <w:i w:val="false"/>
+                <w:iCs w:val="false"/>
+                <w:strike w:val="false"/>
+                <w:dstrike w:val="false"/>
+                <w:outline w:val="false"/>
+                <w:shadow w:val="false"/>
+                <w:color w:val="000000"/>
+                <w:sz w:val="24"/>
+                <w:szCs w:val="24"/>
+                <w:u w:val="none"/>
+              </w:rPr>
+              <w:t>verview of</w:t>
+            </w:r>
+            <w:r>
+              <w:rPr>
+                <w:b w:val="false"/>
+                <w:bCs w:val="false"/>
+                <w:i w:val="false"/>
+                <w:iCs w:val="false"/>
+                <w:strike w:val="false"/>
+                <w:dstrike w:val="false"/>
+                <w:outline w:val="false"/>
+                <w:shadow w:val="false"/>
+                <w:color w:val="000000"/>
+                <w:sz w:val="24"/>
+                <w:szCs w:val="24"/>
+                <w:u w:val="none"/>
+              </w:rPr>
+              <w:t xml:space="preserve"> each paper summarizes the key ideas and results.</w:t>
             </w:r>
           </w:p>
         </w:tc>
@@ -1129,40 +1151,58 @@
               <w:pStyle w:val="TableContents"/>
               <w:bidi w:val="0"/>
               <w:jc w:val="left"/>
-              <w:rPr>
-                <w:rFonts w:ascii="Liberation Serif" w:hAnsi="Liberation Serif"/>
-                <w:b w:val="false"/>
-                <w:b w:val="false"/>
-                <w:bCs w:val="false"/>
-                <w:i w:val="false"/>
-                <w:i w:val="false"/>
-                <w:iCs w:val="false"/>
-                <w:strike w:val="false"/>
-                <w:dstrike w:val="false"/>
-                <w:outline w:val="false"/>
-                <w:shadow w:val="false"/>
-                <w:color w:val="000000"/>
-                <w:sz w:val="24"/>
-                <w:szCs w:val="24"/>
-                <w:u w:val="none"/>
-              </w:rPr>
-            </w:pPr>
-            <w:r>
-              <w:rPr>
-                <w:b w:val="false"/>
-                <w:bCs w:val="false"/>
-                <w:i w:val="false"/>
-                <w:iCs w:val="false"/>
-                <w:strike w:val="false"/>
-                <w:dstrike w:val="false"/>
-                <w:outline w:val="false"/>
-                <w:shadow w:val="false"/>
-                <w:color w:val="000000"/>
-                <w:sz w:val="24"/>
-                <w:szCs w:val="24"/>
-                <w:u w:val="none"/>
-              </w:rPr>
-              <w:t>The discussion for each paper connects back to the design criteria from the introduction.</w:t>
+              <w:rPr/>
+            </w:pPr>
+            <w:r>
+              <w:rPr>
+                <w:b w:val="false"/>
+                <w:bCs w:val="false"/>
+                <w:i w:val="false"/>
+                <w:iCs w:val="false"/>
+                <w:strike w:val="false"/>
+                <w:dstrike w:val="false"/>
+                <w:outline w:val="false"/>
+                <w:shadow w:val="false"/>
+                <w:color w:val="000000"/>
+                <w:sz w:val="24"/>
+                <w:szCs w:val="24"/>
+                <w:u w:val="none"/>
+              </w:rPr>
+              <w:t>The o</w:t>
+            </w:r>
+            <w:r>
+              <w:rPr>
+                <w:b w:val="false"/>
+                <w:bCs w:val="false"/>
+                <w:i w:val="false"/>
+                <w:iCs w:val="false"/>
+                <w:strike w:val="false"/>
+                <w:dstrike w:val="false"/>
+                <w:outline w:val="false"/>
+                <w:shadow w:val="false"/>
+                <w:color w:val="000000"/>
+                <w:sz w:val="24"/>
+                <w:szCs w:val="24"/>
+                <w:u w:val="none"/>
+              </w:rPr>
+              <w:t>verview of</w:t>
+            </w:r>
+            <w:r>
+              <w:rPr>
+                <w:b w:val="false"/>
+                <w:bCs w:val="false"/>
+                <w:i w:val="false"/>
+                <w:iCs w:val="false"/>
+                <w:strike w:val="false"/>
+                <w:dstrike w:val="false"/>
+                <w:outline w:val="false"/>
+                <w:shadow w:val="false"/>
+                <w:color w:val="000000"/>
+                <w:sz w:val="24"/>
+                <w:szCs w:val="24"/>
+                <w:u w:val="none"/>
+              </w:rPr>
+              <w:t xml:space="preserve"> each paper connects back to the design criteria from the introduction.</w:t>
             </w:r>
           </w:p>
         </w:tc>
@@ -1251,7 +1291,41 @@
                 <w:szCs w:val="24"/>
                 <w:u w:val="none"/>
               </w:rPr>
-              <w:t>The discussion is supported by screenshots, videos, and excerpts of figures appropriately.</w:t>
+              <w:t>The o</w:t>
+            </w:r>
+            <w:r>
+              <w:rPr>
+                <w:b w:val="false"/>
+                <w:bCs w:val="false"/>
+                <w:i w:val="false"/>
+                <w:iCs w:val="false"/>
+                <w:strike w:val="false"/>
+                <w:dstrike w:val="false"/>
+                <w:outline w:val="false"/>
+                <w:shadow w:val="false"/>
+                <w:color w:val="000000"/>
+                <w:sz w:val="24"/>
+                <w:szCs w:val="24"/>
+                <w:u w:val="none"/>
+              </w:rPr>
+              <w:t>verview of each paper</w:t>
+            </w:r>
+            <w:r>
+              <w:rPr>
+                <w:b w:val="false"/>
+                <w:bCs w:val="false"/>
+                <w:i w:val="false"/>
+                <w:iCs w:val="false"/>
+                <w:strike w:val="false"/>
+                <w:dstrike w:val="false"/>
+                <w:outline w:val="false"/>
+                <w:shadow w:val="false"/>
+                <w:color w:val="000000"/>
+                <w:sz w:val="24"/>
+                <w:szCs w:val="24"/>
+                <w:u w:val="none"/>
+              </w:rPr>
+              <w:t xml:space="preserve"> supported by screenshots, videos, and figures appropriately.</w:t>
             </w:r>
           </w:p>
         </w:tc>
@@ -1323,40 +1397,58 @@
               <w:pStyle w:val="TableContents"/>
               <w:bidi w:val="0"/>
               <w:jc w:val="left"/>
-              <w:rPr>
-                <w:rFonts w:ascii="Liberation Serif" w:hAnsi="Liberation Serif"/>
-                <w:b w:val="false"/>
-                <w:b w:val="false"/>
-                <w:bCs w:val="false"/>
-                <w:i w:val="false"/>
-                <w:i w:val="false"/>
-                <w:iCs w:val="false"/>
-                <w:strike w:val="false"/>
-                <w:dstrike w:val="false"/>
-                <w:outline w:val="false"/>
-                <w:shadow w:val="false"/>
-                <w:color w:val="000000"/>
-                <w:sz w:val="24"/>
-                <w:szCs w:val="24"/>
-                <w:u w:val="none"/>
-              </w:rPr>
-            </w:pPr>
-            <w:r>
-              <w:rPr>
-                <w:b w:val="false"/>
-                <w:bCs w:val="false"/>
-                <w:i w:val="false"/>
-                <w:iCs w:val="false"/>
-                <w:strike w:val="false"/>
-                <w:dstrike w:val="false"/>
-                <w:outline w:val="false"/>
-                <w:shadow w:val="false"/>
-                <w:color w:val="000000"/>
-                <w:sz w:val="24"/>
-                <w:szCs w:val="24"/>
-                <w:u w:val="none"/>
-              </w:rPr>
-              <w:t>The discussion for each paper summarizes how the design was evaluated.</w:t>
+              <w:rPr/>
+            </w:pPr>
+            <w:r>
+              <w:rPr>
+                <w:b w:val="false"/>
+                <w:bCs w:val="false"/>
+                <w:i w:val="false"/>
+                <w:iCs w:val="false"/>
+                <w:strike w:val="false"/>
+                <w:dstrike w:val="false"/>
+                <w:outline w:val="false"/>
+                <w:shadow w:val="false"/>
+                <w:color w:val="000000"/>
+                <w:sz w:val="24"/>
+                <w:szCs w:val="24"/>
+                <w:u w:val="none"/>
+              </w:rPr>
+              <w:t>The o</w:t>
+            </w:r>
+            <w:r>
+              <w:rPr>
+                <w:b w:val="false"/>
+                <w:bCs w:val="false"/>
+                <w:i w:val="false"/>
+                <w:iCs w:val="false"/>
+                <w:strike w:val="false"/>
+                <w:dstrike w:val="false"/>
+                <w:outline w:val="false"/>
+                <w:shadow w:val="false"/>
+                <w:color w:val="000000"/>
+                <w:sz w:val="24"/>
+                <w:szCs w:val="24"/>
+                <w:u w:val="none"/>
+              </w:rPr>
+              <w:t>verview of each paper</w:t>
+            </w:r>
+            <w:r>
+              <w:rPr>
+                <w:b w:val="false"/>
+                <w:bCs w:val="false"/>
+                <w:i w:val="false"/>
+                <w:iCs w:val="false"/>
+                <w:strike w:val="false"/>
+                <w:dstrike w:val="false"/>
+                <w:outline w:val="false"/>
+                <w:shadow w:val="false"/>
+                <w:color w:val="000000"/>
+                <w:sz w:val="24"/>
+                <w:szCs w:val="24"/>
+                <w:u w:val="none"/>
+              </w:rPr>
+              <w:t xml:space="preserve"> summarizes how the design was evaluated.</w:t>
             </w:r>
           </w:p>
         </w:tc>
@@ -1428,40 +1520,58 @@
               <w:pStyle w:val="TableContents"/>
               <w:bidi w:val="0"/>
               <w:jc w:val="left"/>
-              <w:rPr>
-                <w:rFonts w:ascii="Liberation Serif" w:hAnsi="Liberation Serif"/>
-                <w:b w:val="false"/>
-                <w:b w:val="false"/>
-                <w:bCs w:val="false"/>
-                <w:i w:val="false"/>
-                <w:i w:val="false"/>
-                <w:iCs w:val="false"/>
-                <w:strike w:val="false"/>
-                <w:dstrike w:val="false"/>
-                <w:outline w:val="false"/>
-                <w:shadow w:val="false"/>
-                <w:color w:val="000000"/>
-                <w:sz w:val="24"/>
-                <w:szCs w:val="24"/>
-                <w:u w:val="none"/>
-              </w:rPr>
-            </w:pPr>
-            <w:r>
-              <w:rPr>
-                <w:b w:val="false"/>
-                <w:bCs w:val="false"/>
-                <w:i w:val="false"/>
-                <w:iCs w:val="false"/>
-                <w:strike w:val="false"/>
-                <w:dstrike w:val="false"/>
-                <w:outline w:val="false"/>
-                <w:shadow w:val="false"/>
-                <w:color w:val="000000"/>
-                <w:sz w:val="24"/>
-                <w:szCs w:val="24"/>
-                <w:u w:val="none"/>
-              </w:rPr>
-              <w:t>There is a summary of weakness / limitations of the design and evaluation methodology.</w:t>
+              <w:rPr/>
+            </w:pPr>
+            <w:r>
+              <w:rPr>
+                <w:b w:val="false"/>
+                <w:bCs w:val="false"/>
+                <w:i w:val="false"/>
+                <w:iCs w:val="false"/>
+                <w:strike w:val="false"/>
+                <w:dstrike w:val="false"/>
+                <w:outline w:val="false"/>
+                <w:shadow w:val="false"/>
+                <w:color w:val="000000"/>
+                <w:sz w:val="24"/>
+                <w:szCs w:val="24"/>
+                <w:u w:val="none"/>
+              </w:rPr>
+              <w:t>T</w:t>
+            </w:r>
+            <w:r>
+              <w:rPr>
+                <w:b w:val="false"/>
+                <w:bCs w:val="false"/>
+                <w:i w:val="false"/>
+                <w:iCs w:val="false"/>
+                <w:strike w:val="false"/>
+                <w:dstrike w:val="false"/>
+                <w:outline w:val="false"/>
+                <w:shadow w:val="false"/>
+                <w:color w:val="000000"/>
+                <w:sz w:val="24"/>
+                <w:szCs w:val="24"/>
+                <w:u w:val="none"/>
+              </w:rPr>
+              <w:t xml:space="preserve">he overview of each paper summarizes the </w:t>
+            </w:r>
+            <w:r>
+              <w:rPr>
+                <w:b w:val="false"/>
+                <w:bCs w:val="false"/>
+                <w:i w:val="false"/>
+                <w:iCs w:val="false"/>
+                <w:strike w:val="false"/>
+                <w:dstrike w:val="false"/>
+                <w:outline w:val="false"/>
+                <w:shadow w:val="false"/>
+                <w:color w:val="000000"/>
+                <w:sz w:val="24"/>
+                <w:szCs w:val="24"/>
+                <w:u w:val="none"/>
+              </w:rPr>
+              <w:t>limitations of the design and evaluation.</w:t>
             </w:r>
           </w:p>
         </w:tc>
@@ -2364,7 +2474,14 @@
         <w:pStyle w:val="Normal"/>
         <w:bidi w:val="0"/>
         <w:jc w:val="left"/>
-        <w:rPr/>
+        <w:rPr>
+          <w:b/>
+          <w:b/>
+          <w:bCs/>
+          <w:i w:val="false"/>
+          <w:i w:val="false"/>
+          <w:iCs w:val="false"/>
+        </w:rPr>
       </w:pPr>
       <w:r>
         <w:rPr>
@@ -2777,7 +2894,23 @@
               <w:pStyle w:val="TableContents"/>
               <w:bidi w:val="0"/>
               <w:jc w:val="left"/>
-              <w:rPr/>
+              <w:rPr>
+                <w:rFonts w:ascii="Liberation Serif" w:hAnsi="Liberation Serif"/>
+                <w:b w:val="false"/>
+                <w:b w:val="false"/>
+                <w:bCs w:val="false"/>
+                <w:i w:val="false"/>
+                <w:i w:val="false"/>
+                <w:iCs w:val="false"/>
+                <w:strike w:val="false"/>
+                <w:dstrike w:val="false"/>
+                <w:outline w:val="false"/>
+                <w:shadow w:val="false"/>
+                <w:color w:val="000000"/>
+                <w:sz w:val="24"/>
+                <w:szCs w:val="24"/>
+                <w:u w:val="none"/>
+              </w:rPr>
             </w:pPr>
             <w:r>
               <w:rPr>
@@ -3036,7 +3169,14 @@
         <w:pStyle w:val="Normal"/>
         <w:bidi w:val="0"/>
         <w:jc w:val="left"/>
-        <w:rPr/>
+        <w:rPr>
+          <w:b/>
+          <w:b/>
+          <w:bCs/>
+          <w:i w:val="false"/>
+          <w:i w:val="false"/>
+          <w:iCs w:val="false"/>
+        </w:rPr>
       </w:pPr>
       <w:r>
         <w:rPr>
@@ -3433,7 +3573,23 @@
               <w:pStyle w:val="TableContents"/>
               <w:bidi w:val="0"/>
               <w:jc w:val="left"/>
-              <w:rPr/>
+              <w:rPr>
+                <w:rFonts w:ascii="Liberation Serif" w:hAnsi="Liberation Serif"/>
+                <w:b w:val="false"/>
+                <w:b w:val="false"/>
+                <w:bCs w:val="false"/>
+                <w:i w:val="false"/>
+                <w:i w:val="false"/>
+                <w:iCs w:val="false"/>
+                <w:strike w:val="false"/>
+                <w:dstrike w:val="false"/>
+                <w:outline w:val="false"/>
+                <w:shadow w:val="false"/>
+                <w:color w:val="000000"/>
+                <w:sz w:val="24"/>
+                <w:szCs w:val="24"/>
+                <w:u w:val="none"/>
+              </w:rPr>
             </w:pPr>
             <w:r>
               <w:rPr>

</xml_diff>